<commit_message>
Corrected operating image in line with later changes
</commit_message>
<xml_diff>
--- a/Help_Files/Manual v2.22.0.docx
+++ b/Help_Files/Manual v2.22.0.docx
@@ -309,10 +309,7 @@
         <w:t xml:space="preserve">Revised </w:t>
       </w:r>
       <w:r>
-        <w:t>Febr</w:t>
-      </w:r>
-      <w:r>
-        <w:t>uary</w:t>
+        <w:t>March</w:t>
       </w:r>
       <w:r>
         <w:t xml:space="preserve"> 202</w:t>
@@ -3834,8 +3831,16 @@
     <w:p/>
     <w:p/>
     <w:p>
-      <w:r>
-        <w:t>**************************</w:t>
+      <w:pPr>
+        <w:jc w:val="center"/>
+      </w:pPr>
+      <w:r>
+        <w:t>*****</w:t>
+      </w:r>
+      <w:bookmarkStart w:id="0" w:name="_GoBack"/>
+      <w:bookmarkEnd w:id="0"/>
+      <w:r>
+        <w:t>*********************</w:t>
       </w:r>
       <w:r>
         <w:br w:type="page"/>
@@ -4052,7 +4057,10 @@
         <w:t xml:space="preserve"> information</w:t>
       </w:r>
       <w:r>
-        <w:t xml:space="preserve"> if required.</w:t>
+        <w:t xml:space="preserve"> if required</w:t>
+      </w:r>
+      <w:r>
+        <w:t xml:space="preserve"> (see section 2.4).</w:t>
       </w:r>
     </w:p>
     <w:p/>
@@ -4607,7 +4615,7 @@
     <w:p/>
     <w:p>
       <w:r>
-        <w:t xml:space="preserve">An 'information' panel is </w:t>
+        <w:t xml:space="preserve">An information panel is </w:t>
       </w:r>
       <w:r>
         <w:t>normally</w:t>
@@ -4655,7 +4663,67 @@
     <w:p/>
     <w:p>
       <w:r>
-        <w:t>A floating window enabled by menu selection and made visible by hovering the mouse over a train or track element is available and provides train or track information.</w:t>
+        <w:t xml:space="preserve">The 'Information' tab offers four options: track information, train status information, train timetable information, and display of long service references.  All these act as toggles, allowing the relevant information to be shown or hidden.  By default track information and long service reference display are off, but train </w:t>
+      </w:r>
+      <w:r>
+        <w:t>status and timetable information</w:t>
+      </w:r>
+      <w:r>
+        <w:t xml:space="preserve"> are on.  When the first three are on, the information is displayed in a floating window when the mouse hovers over a track element or a train</w:t>
+      </w:r>
+      <w:r>
+        <w:t xml:space="preserve">.  Service references are described later but in brief they represent train identifiers.  Train </w:t>
+      </w:r>
+      <w:proofErr w:type="spellStart"/>
+      <w:r>
+        <w:t>headcodes</w:t>
+      </w:r>
+      <w:proofErr w:type="spellEnd"/>
+      <w:r>
+        <w:t xml:space="preserve"> in the UK consist of four characters, and during operation a train </w:t>
+      </w:r>
+      <w:r>
+        <w:t xml:space="preserve">appears on screen with </w:t>
+      </w:r>
+      <w:r>
+        <w:t xml:space="preserve">these four characters.  However additional characters are often required in order to allow for longer </w:t>
+      </w:r>
+      <w:proofErr w:type="spellStart"/>
+      <w:r>
+        <w:t>headcodes</w:t>
+      </w:r>
+      <w:proofErr w:type="spellEnd"/>
+      <w:r>
+        <w:t xml:space="preserve"> in other countries, and to identify uniquely in the timetable trains with the same </w:t>
+      </w:r>
+      <w:proofErr w:type="spellStart"/>
+      <w:r>
+        <w:t>headcode</w:t>
+      </w:r>
+      <w:proofErr w:type="spellEnd"/>
+      <w:r>
+        <w:t xml:space="preserve">.  Up to eight characters are permitted in all, with the last four in all cases </w:t>
+      </w:r>
+      <w:r>
+        <w:t>shown on the train itself</w:t>
+      </w:r>
+      <w:r>
+        <w:t xml:space="preserve">.  The last option 'display of long service references' shows the full (up to eight characters) </w:t>
+      </w:r>
+      <w:r>
+        <w:t>train identifier on screen above the train.  Th</w:t>
+      </w:r>
+      <w:r>
+        <w:t xml:space="preserve">ese only show when there are </w:t>
+      </w:r>
+      <w:r>
+        <w:t xml:space="preserve">more than four characters because </w:t>
+      </w:r>
+      <w:r>
+        <w:t>the train itself is indicated by these four characters</w:t>
+      </w:r>
+      <w:r>
+        <w:t xml:space="preserve">. </w:t>
       </w:r>
     </w:p>
     <w:p>
@@ -31754,10 +31822,7 @@
         <w:t>xplorer'.</w:t>
       </w:r>
     </w:p>
-    <w:p>
-      <w:bookmarkStart w:id="0" w:name="_GoBack"/>
-      <w:bookmarkEnd w:id="0"/>
-    </w:p>
+    <w:p/>
     <w:p>
       <w:r>
         <w:t>Sessions will load in pre-start mode if sa</w:t>
@@ -38633,7 +38698,21 @@
                 <w:sz w:val="22"/>
                 <w:szCs w:val="22"/>
               </w:rPr>
-              <w:t>Track toggle</w:t>
+              <w:t xml:space="preserve">Track </w:t>
+            </w:r>
+            <w:r>
+              <w:rPr>
+                <w:sz w:val="22"/>
+                <w:szCs w:val="22"/>
+              </w:rPr>
+              <w:t xml:space="preserve">information </w:t>
+            </w:r>
+            <w:r>
+              <w:rPr>
+                <w:sz w:val="22"/>
+                <w:szCs w:val="22"/>
+              </w:rPr>
+              <w:t>toggle</w:t>
             </w:r>
           </w:p>
         </w:tc>
@@ -38801,6 +38880,13 @@
                 <w:szCs w:val="22"/>
               </w:rPr>
             </w:pPr>
+            <w:r>
+              <w:rPr>
+                <w:sz w:val="22"/>
+                <w:szCs w:val="22"/>
+              </w:rPr>
+              <w:t>Shift+ Ctrl+ L</w:t>
+            </w:r>
           </w:p>
         </w:tc>
         <w:tc>
@@ -38816,6 +38902,13 @@
                 <w:szCs w:val="22"/>
               </w:rPr>
             </w:pPr>
+            <w:r>
+              <w:rPr>
+                <w:sz w:val="22"/>
+                <w:szCs w:val="22"/>
+              </w:rPr>
+              <w:t>Long service reference toggle</w:t>
+            </w:r>
           </w:p>
         </w:tc>
         <w:tc>
@@ -38823,6 +38916,54 @@
             <w:tcW w:w="5930" w:type="dxa"/>
             <w:noWrap/>
             <w:hideMark/>
+          </w:tcPr>
+          <w:p>
+            <w:pPr>
+              <w:rPr>
+                <w:sz w:val="22"/>
+                <w:szCs w:val="22"/>
+              </w:rPr>
+            </w:pPr>
+          </w:p>
+        </w:tc>
+      </w:tr>
+      <w:tr>
+        <w:trPr>
+          <w:trHeight w:val="300"/>
+        </w:trPr>
+        <w:tc>
+          <w:tcPr>
+            <w:tcW w:w="2093" w:type="dxa"/>
+            <w:gridSpan w:val="2"/>
+            <w:noWrap/>
+          </w:tcPr>
+          <w:p>
+            <w:pPr>
+              <w:rPr>
+                <w:sz w:val="22"/>
+                <w:szCs w:val="22"/>
+              </w:rPr>
+            </w:pPr>
+          </w:p>
+        </w:tc>
+        <w:tc>
+          <w:tcPr>
+            <w:tcW w:w="2993" w:type="dxa"/>
+            <w:noWrap/>
+          </w:tcPr>
+          <w:p>
+            <w:pPr>
+              <w:rPr>
+                <w:sz w:val="22"/>
+                <w:szCs w:val="22"/>
+              </w:rPr>
+            </w:pPr>
+          </w:p>
+        </w:tc>
+        <w:tc>
+          <w:tcPr>
+            <w:tcW w:w="5930" w:type="dxa"/>
+            <w:noWrap/>
           </w:tcPr>
           <w:p>
             <w:pPr>
@@ -39436,6 +39577,7 @@
                 <w:sz w:val="22"/>
                 <w:szCs w:val="22"/>
               </w:rPr>
+              <w:lastRenderedPageBreak/>
               <w:t>Right arrow</w:t>
             </w:r>
           </w:p>
@@ -39508,7 +39650,6 @@
                 <w:sz w:val="22"/>
                 <w:szCs w:val="22"/>
               </w:rPr>
-              <w:lastRenderedPageBreak/>
               <w:t>Left arrow</w:t>
             </w:r>
           </w:p>
@@ -42244,6 +42385,7 @@
                 <w:sz w:val="22"/>
                 <w:szCs w:val="22"/>
               </w:rPr>
+              <w:lastRenderedPageBreak/>
               <w:t>Ctrl+ S</w:t>
             </w:r>
           </w:p>
@@ -44567,7 +44709,7 @@
         <w:rStyle w:val="PageNumber"/>
         <w:noProof/>
       </w:rPr>
-      <w:t>61</w:t>
+      <w:t>3</w:t>
     </w:r>
     <w:r>
       <w:rPr>
@@ -44633,7 +44775,7 @@
             <w:noProof/>
             <w:color w:val="FFFFFF" w:themeColor="background1"/>
           </w:rPr>
-          <w:t>59</w:t>
+          <w:t>1</w:t>
         </w:r>
         <w:r>
           <w:rPr>
@@ -45860,7 +46002,7 @@
 </file>
 
 <file path=customXml/itemProps1.xml><?xml version="1.0" encoding="utf-8"?>
-<ds:datastoreItem xmlns:ds="http://schemas.openxmlformats.org/officeDocument/2006/customXml" ds:itemID="{93B92B50-4C71-49C7-8056-A907F3C7A6FC}">
+<ds:datastoreItem xmlns:ds="http://schemas.openxmlformats.org/officeDocument/2006/customXml" ds:itemID="{0B5FA92C-4A8A-433F-9911-A9B999C04D45}">
   <ds:schemaRefs>
     <ds:schemaRef ds:uri="http://schemas.openxmlformats.org/officeDocument/2006/bibliography"/>
   </ds:schemaRefs>

</xml_diff>